<commit_message>
- arreglo para b en caso de 1 proceso
</commit_message>
<xml_diff>
--- a/Ejemplos de prueba.docx
+++ b/Ejemplos de prueba.docx
@@ -7483,6 +7483,8 @@
             <w:r>
               <w:t>2</w:t>
             </w:r>
+            <w:bookmarkStart w:id="0" w:name="_GoBack"/>
+            <w:bookmarkEnd w:id="0"/>
           </w:p>
         </w:tc>
         <w:tc>
@@ -7970,7 +7972,6 @@
             <w:shd w:val="clear" w:color="auto" w:fill="262626" w:themeFill="text1" w:themeFillTint="D9"/>
           </w:tcPr>
           <w:p>
-            <w:bookmarkStart w:id="0" w:name="_GoBack"/>
             <w:r>
               <w:t>1</w:t>
             </w:r>
@@ -8131,7 +8132,6 @@
           </w:p>
         </w:tc>
       </w:tr>
-      <w:bookmarkEnd w:id="0"/>
       <w:tr>
         <w:tc>
           <w:tcPr>
@@ -8996,7 +8996,6 @@
         <w:gridCol w:w="596"/>
         <w:gridCol w:w="596"/>
         <w:gridCol w:w="596"/>
-        <w:gridCol w:w="596"/>
       </w:tblGrid>
       <w:tr>
         <w:tc>
@@ -9344,29 +9343,6 @@
             </w:r>
           </w:p>
         </w:tc>
-        <w:tc>
-          <w:tcPr>
-            <w:tcW w:w="596" w:type="dxa"/>
-            <w:shd w:val="clear" w:color="auto" w:fill="4472C4" w:themeFill="accent1"/>
-            <w:vAlign w:val="bottom"/>
-          </w:tcPr>
-          <w:p>
-            <w:pPr>
-              <w:jc w:val="right"/>
-              <w:rPr>
-                <w:rFonts w:ascii="Calibri" w:hAnsi="Calibri" w:cs="Calibri"/>
-                <w:color w:val="000000"/>
-              </w:rPr>
-            </w:pPr>
-            <w:r>
-              <w:rPr>
-                <w:rFonts w:ascii="Calibri" w:hAnsi="Calibri" w:cs="Calibri"/>
-                <w:color w:val="000000"/>
-              </w:rPr>
-              <w:t>4</w:t>
-            </w:r>
-          </w:p>
-        </w:tc>
       </w:tr>
       <w:tr>
         <w:tc>
@@ -9714,29 +9690,6 @@
             </w:r>
           </w:p>
         </w:tc>
-        <w:tc>
-          <w:tcPr>
-            <w:tcW w:w="596" w:type="dxa"/>
-            <w:shd w:val="clear" w:color="auto" w:fill="4472C4" w:themeFill="accent1"/>
-            <w:vAlign w:val="bottom"/>
-          </w:tcPr>
-          <w:p>
-            <w:pPr>
-              <w:jc w:val="right"/>
-              <w:rPr>
-                <w:rFonts w:ascii="Calibri" w:hAnsi="Calibri" w:cs="Calibri"/>
-                <w:color w:val="000000"/>
-              </w:rPr>
-            </w:pPr>
-            <w:r>
-              <w:rPr>
-                <w:rFonts w:ascii="Calibri" w:hAnsi="Calibri" w:cs="Calibri"/>
-                <w:color w:val="000000"/>
-              </w:rPr>
-              <w:t>5</w:t>
-            </w:r>
-          </w:p>
-        </w:tc>
       </w:tr>
       <w:tr>
         <w:tc>
@@ -10084,29 +10037,6 @@
             </w:r>
           </w:p>
         </w:tc>
-        <w:tc>
-          <w:tcPr>
-            <w:tcW w:w="596" w:type="dxa"/>
-            <w:shd w:val="clear" w:color="auto" w:fill="4472C4" w:themeFill="accent1"/>
-            <w:vAlign w:val="bottom"/>
-          </w:tcPr>
-          <w:p>
-            <w:pPr>
-              <w:jc w:val="right"/>
-              <w:rPr>
-                <w:rFonts w:ascii="Calibri" w:hAnsi="Calibri" w:cs="Calibri"/>
-                <w:color w:val="000000"/>
-              </w:rPr>
-            </w:pPr>
-            <w:r>
-              <w:rPr>
-                <w:rFonts w:ascii="Calibri" w:hAnsi="Calibri" w:cs="Calibri"/>
-                <w:color w:val="000000"/>
-              </w:rPr>
-              <w:t>5</w:t>
-            </w:r>
-          </w:p>
-        </w:tc>
       </w:tr>
       <w:tr>
         <w:tc>
@@ -10454,29 +10384,6 @@
             </w:r>
           </w:p>
         </w:tc>
-        <w:tc>
-          <w:tcPr>
-            <w:tcW w:w="596" w:type="dxa"/>
-            <w:shd w:val="clear" w:color="auto" w:fill="4472C4" w:themeFill="accent1"/>
-            <w:vAlign w:val="bottom"/>
-          </w:tcPr>
-          <w:p>
-            <w:pPr>
-              <w:jc w:val="right"/>
-              <w:rPr>
-                <w:rFonts w:ascii="Calibri" w:hAnsi="Calibri" w:cs="Calibri"/>
-                <w:color w:val="000000"/>
-              </w:rPr>
-            </w:pPr>
-            <w:r>
-              <w:rPr>
-                <w:rFonts w:ascii="Calibri" w:hAnsi="Calibri" w:cs="Calibri"/>
-                <w:color w:val="000000"/>
-              </w:rPr>
-              <w:t>5</w:t>
-            </w:r>
-          </w:p>
-        </w:tc>
       </w:tr>
       <w:tr>
         <w:tc>
@@ -10824,29 +10731,6 @@
             </w:r>
           </w:p>
         </w:tc>
-        <w:tc>
-          <w:tcPr>
-            <w:tcW w:w="596" w:type="dxa"/>
-            <w:shd w:val="clear" w:color="auto" w:fill="4472C4" w:themeFill="accent1"/>
-            <w:vAlign w:val="bottom"/>
-          </w:tcPr>
-          <w:p>
-            <w:pPr>
-              <w:jc w:val="right"/>
-              <w:rPr>
-                <w:rFonts w:ascii="Calibri" w:hAnsi="Calibri" w:cs="Calibri"/>
-                <w:color w:val="000000"/>
-              </w:rPr>
-            </w:pPr>
-            <w:r>
-              <w:rPr>
-                <w:rFonts w:ascii="Calibri" w:hAnsi="Calibri" w:cs="Calibri"/>
-                <w:color w:val="000000"/>
-              </w:rPr>
-              <w:t>5</w:t>
-            </w:r>
-          </w:p>
-        </w:tc>
       </w:tr>
       <w:tr>
         <w:tc>
@@ -11194,29 +11078,6 @@
             </w:r>
           </w:p>
         </w:tc>
-        <w:tc>
-          <w:tcPr>
-            <w:tcW w:w="596" w:type="dxa"/>
-            <w:shd w:val="clear" w:color="auto" w:fill="538135" w:themeFill="accent6" w:themeFillShade="BF"/>
-            <w:vAlign w:val="bottom"/>
-          </w:tcPr>
-          <w:p>
-            <w:pPr>
-              <w:jc w:val="right"/>
-              <w:rPr>
-                <w:rFonts w:ascii="Calibri" w:hAnsi="Calibri" w:cs="Calibri"/>
-                <w:color w:val="000000"/>
-              </w:rPr>
-            </w:pPr>
-            <w:r>
-              <w:rPr>
-                <w:rFonts w:ascii="Calibri" w:hAnsi="Calibri" w:cs="Calibri"/>
-                <w:color w:val="000000"/>
-              </w:rPr>
-              <w:t>5</w:t>
-            </w:r>
-          </w:p>
-        </w:tc>
       </w:tr>
       <w:tr>
         <w:tc>
@@ -11564,29 +11425,6 @@
             </w:r>
           </w:p>
         </w:tc>
-        <w:tc>
-          <w:tcPr>
-            <w:tcW w:w="596" w:type="dxa"/>
-            <w:shd w:val="clear" w:color="auto" w:fill="538135" w:themeFill="accent6" w:themeFillShade="BF"/>
-            <w:vAlign w:val="bottom"/>
-          </w:tcPr>
-          <w:p>
-            <w:pPr>
-              <w:jc w:val="right"/>
-              <w:rPr>
-                <w:rFonts w:ascii="Calibri" w:hAnsi="Calibri" w:cs="Calibri"/>
-                <w:color w:val="000000"/>
-              </w:rPr>
-            </w:pPr>
-            <w:r>
-              <w:rPr>
-                <w:rFonts w:ascii="Calibri" w:hAnsi="Calibri" w:cs="Calibri"/>
-                <w:color w:val="000000"/>
-              </w:rPr>
-              <w:t>5</w:t>
-            </w:r>
-          </w:p>
-        </w:tc>
       </w:tr>
       <w:tr>
         <w:tc>
@@ -11934,29 +11772,6 @@
             </w:r>
           </w:p>
         </w:tc>
-        <w:tc>
-          <w:tcPr>
-            <w:tcW w:w="596" w:type="dxa"/>
-            <w:shd w:val="clear" w:color="auto" w:fill="538135" w:themeFill="accent6" w:themeFillShade="BF"/>
-            <w:vAlign w:val="bottom"/>
-          </w:tcPr>
-          <w:p>
-            <w:pPr>
-              <w:jc w:val="right"/>
-              <w:rPr>
-                <w:rFonts w:ascii="Calibri" w:hAnsi="Calibri" w:cs="Calibri"/>
-                <w:color w:val="000000"/>
-              </w:rPr>
-            </w:pPr>
-            <w:r>
-              <w:rPr>
-                <w:rFonts w:ascii="Calibri" w:hAnsi="Calibri" w:cs="Calibri"/>
-                <w:color w:val="000000"/>
-              </w:rPr>
-              <w:t>5</w:t>
-            </w:r>
-          </w:p>
-        </w:tc>
       </w:tr>
       <w:tr>
         <w:tc>
@@ -12304,29 +12119,6 @@
             </w:r>
           </w:p>
         </w:tc>
-        <w:tc>
-          <w:tcPr>
-            <w:tcW w:w="596" w:type="dxa"/>
-            <w:shd w:val="clear" w:color="auto" w:fill="538135" w:themeFill="accent6" w:themeFillShade="BF"/>
-            <w:vAlign w:val="bottom"/>
-          </w:tcPr>
-          <w:p>
-            <w:pPr>
-              <w:jc w:val="right"/>
-              <w:rPr>
-                <w:rFonts w:ascii="Calibri" w:hAnsi="Calibri" w:cs="Calibri"/>
-                <w:color w:val="000000"/>
-              </w:rPr>
-            </w:pPr>
-            <w:r>
-              <w:rPr>
-                <w:rFonts w:ascii="Calibri" w:hAnsi="Calibri" w:cs="Calibri"/>
-                <w:color w:val="000000"/>
-              </w:rPr>
-              <w:t>5</w:t>
-            </w:r>
-          </w:p>
-        </w:tc>
       </w:tr>
       <w:tr>
         <w:tc>
@@ -12674,29 +12466,6 @@
             </w:r>
           </w:p>
         </w:tc>
-        <w:tc>
-          <w:tcPr>
-            <w:tcW w:w="596" w:type="dxa"/>
-            <w:shd w:val="clear" w:color="auto" w:fill="538135" w:themeFill="accent6" w:themeFillShade="BF"/>
-            <w:vAlign w:val="bottom"/>
-          </w:tcPr>
-          <w:p>
-            <w:pPr>
-              <w:jc w:val="right"/>
-              <w:rPr>
-                <w:rFonts w:ascii="Calibri" w:hAnsi="Calibri" w:cs="Calibri"/>
-                <w:color w:val="000000"/>
-              </w:rPr>
-            </w:pPr>
-            <w:r>
-              <w:rPr>
-                <w:rFonts w:ascii="Calibri" w:hAnsi="Calibri" w:cs="Calibri"/>
-                <w:color w:val="000000"/>
-              </w:rPr>
-              <w:t>5</w:t>
-            </w:r>
-          </w:p>
-        </w:tc>
       </w:tr>
       <w:tr>
         <w:tc>
@@ -13044,29 +12813,6 @@
             </w:r>
           </w:p>
         </w:tc>
-        <w:tc>
-          <w:tcPr>
-            <w:tcW w:w="596" w:type="dxa"/>
-            <w:shd w:val="clear" w:color="auto" w:fill="C45911" w:themeFill="accent2" w:themeFillShade="BF"/>
-            <w:vAlign w:val="bottom"/>
-          </w:tcPr>
-          <w:p>
-            <w:pPr>
-              <w:jc w:val="right"/>
-              <w:rPr>
-                <w:rFonts w:ascii="Calibri" w:hAnsi="Calibri" w:cs="Calibri"/>
-                <w:color w:val="000000"/>
-              </w:rPr>
-            </w:pPr>
-            <w:r>
-              <w:rPr>
-                <w:rFonts w:ascii="Calibri" w:hAnsi="Calibri" w:cs="Calibri"/>
-                <w:color w:val="000000"/>
-              </w:rPr>
-              <w:t>5</w:t>
-            </w:r>
-          </w:p>
-        </w:tc>
       </w:tr>
       <w:tr>
         <w:tc>
@@ -13414,29 +13160,6 @@
             </w:r>
           </w:p>
         </w:tc>
-        <w:tc>
-          <w:tcPr>
-            <w:tcW w:w="596" w:type="dxa"/>
-            <w:shd w:val="clear" w:color="auto" w:fill="C45911" w:themeFill="accent2" w:themeFillShade="BF"/>
-            <w:vAlign w:val="bottom"/>
-          </w:tcPr>
-          <w:p>
-            <w:pPr>
-              <w:jc w:val="right"/>
-              <w:rPr>
-                <w:rFonts w:ascii="Calibri" w:hAnsi="Calibri" w:cs="Calibri"/>
-                <w:color w:val="000000"/>
-              </w:rPr>
-            </w:pPr>
-            <w:r>
-              <w:rPr>
-                <w:rFonts w:ascii="Calibri" w:hAnsi="Calibri" w:cs="Calibri"/>
-                <w:color w:val="000000"/>
-              </w:rPr>
-              <w:t>5</w:t>
-            </w:r>
-          </w:p>
-        </w:tc>
       </w:tr>
       <w:tr>
         <w:tc>
@@ -13784,29 +13507,6 @@
             </w:r>
           </w:p>
         </w:tc>
-        <w:tc>
-          <w:tcPr>
-            <w:tcW w:w="596" w:type="dxa"/>
-            <w:shd w:val="clear" w:color="auto" w:fill="C45911" w:themeFill="accent2" w:themeFillShade="BF"/>
-            <w:vAlign w:val="bottom"/>
-          </w:tcPr>
-          <w:p>
-            <w:pPr>
-              <w:jc w:val="right"/>
-              <w:rPr>
-                <w:rFonts w:ascii="Calibri" w:hAnsi="Calibri" w:cs="Calibri"/>
-                <w:color w:val="000000"/>
-              </w:rPr>
-            </w:pPr>
-            <w:r>
-              <w:rPr>
-                <w:rFonts w:ascii="Calibri" w:hAnsi="Calibri" w:cs="Calibri"/>
-                <w:color w:val="000000"/>
-              </w:rPr>
-              <w:t>5</w:t>
-            </w:r>
-          </w:p>
-        </w:tc>
       </w:tr>
       <w:tr>
         <w:tc>
@@ -14154,29 +13854,6 @@
             </w:r>
           </w:p>
         </w:tc>
-        <w:tc>
-          <w:tcPr>
-            <w:tcW w:w="596" w:type="dxa"/>
-            <w:shd w:val="clear" w:color="auto" w:fill="C45911" w:themeFill="accent2" w:themeFillShade="BF"/>
-            <w:vAlign w:val="bottom"/>
-          </w:tcPr>
-          <w:p>
-            <w:pPr>
-              <w:jc w:val="right"/>
-              <w:rPr>
-                <w:rFonts w:ascii="Calibri" w:hAnsi="Calibri" w:cs="Calibri"/>
-                <w:color w:val="000000"/>
-              </w:rPr>
-            </w:pPr>
-            <w:r>
-              <w:rPr>
-                <w:rFonts w:ascii="Calibri" w:hAnsi="Calibri" w:cs="Calibri"/>
-                <w:color w:val="000000"/>
-              </w:rPr>
-              <w:t>5</w:t>
-            </w:r>
-          </w:p>
-        </w:tc>
       </w:tr>
       <w:tr>
         <w:tc>
@@ -14521,29 +14198,6 @@
                 <w:color w:val="000000"/>
               </w:rPr>
               <w:t>44</w:t>
-            </w:r>
-          </w:p>
-        </w:tc>
-        <w:tc>
-          <w:tcPr>
-            <w:tcW w:w="596" w:type="dxa"/>
-            <w:shd w:val="clear" w:color="auto" w:fill="C45911" w:themeFill="accent2" w:themeFillShade="BF"/>
-            <w:vAlign w:val="bottom"/>
-          </w:tcPr>
-          <w:p>
-            <w:pPr>
-              <w:jc w:val="right"/>
-              <w:rPr>
-                <w:rFonts w:ascii="Calibri" w:hAnsi="Calibri" w:cs="Calibri"/>
-                <w:color w:val="000000"/>
-              </w:rPr>
-            </w:pPr>
-            <w:r>
-              <w:rPr>
-                <w:rFonts w:ascii="Calibri" w:hAnsi="Calibri" w:cs="Calibri"/>
-                <w:color w:val="000000"/>
-              </w:rPr>
-              <w:t>4</w:t>
             </w:r>
           </w:p>
         </w:tc>

</xml_diff>